<commit_message>
written assignments - chap2, 3 summary done
</commit_message>
<xml_diff>
--- a/cleancode.docx
+++ b/cleancode.docx
@@ -75,11 +75,242 @@
           <w:lang w:eastAsia="ko-KR"/>
         </w:rPr>
       </w:pPr>
-    </w:p>
-    <w:p>
-      <w:pPr>
-        <w:rPr>
-          <w:rFonts w:hint="eastAsia"/>
+      <w:r>
+        <w:rPr>
+          <w:lang w:eastAsia="ko-KR"/>
+        </w:rPr>
+        <w:t>Name of variable, function, class should answer all the big questions. Should tell why it exists, what it does, and how it is used.</w:t>
+      </w:r>
+    </w:p>
+    <w:p>
+      <w:pPr>
+        <w:rPr>
+          <w:lang w:eastAsia="ko-KR"/>
+        </w:rPr>
+      </w:pPr>
+    </w:p>
+    <w:p>
+      <w:pPr>
+        <w:rPr>
+          <w:lang w:eastAsia="ko-KR"/>
+        </w:rPr>
+      </w:pPr>
+      <w:r>
+        <w:rPr>
+          <w:lang w:eastAsia="ko-KR"/>
+        </w:rPr>
+        <w:t xml:space="preserve">Int d; // elapsed time in days </w:t>
+      </w:r>
+      <w:r>
+        <w:rPr>
+          <w:lang w:eastAsia="ko-KR"/>
+        </w:rPr>
+        <w:sym w:font="Wingdings" w:char="F0E0"/>
+      </w:r>
+      <w:r>
+        <w:rPr>
+          <w:lang w:eastAsia="ko-KR"/>
+        </w:rPr>
+        <w:t xml:space="preserve"> bad</w:t>
+      </w:r>
+    </w:p>
+    <w:p>
+      <w:pPr>
+        <w:rPr>
+          <w:lang w:eastAsia="ko-KR"/>
+        </w:rPr>
+      </w:pPr>
+      <w:r>
+        <w:rPr>
+          <w:lang w:eastAsia="ko-KR"/>
+        </w:rPr>
+        <w:t xml:space="preserve">Int </w:t>
+      </w:r>
+      <w:proofErr w:type="spellStart"/>
+      <w:r>
+        <w:rPr>
+          <w:lang w:eastAsia="ko-KR"/>
+        </w:rPr>
+        <w:t>elapsedTimeInDays</w:t>
+      </w:r>
+      <w:proofErr w:type="spellEnd"/>
+      <w:r>
+        <w:rPr>
+          <w:lang w:eastAsia="ko-KR"/>
+        </w:rPr>
+        <w:t xml:space="preserve">; </w:t>
+      </w:r>
+      <w:r>
+        <w:rPr>
+          <w:lang w:eastAsia="ko-KR"/>
+        </w:rPr>
+        <w:sym w:font="Wingdings" w:char="F0E0"/>
+      </w:r>
+      <w:r>
+        <w:rPr>
+          <w:lang w:eastAsia="ko-KR"/>
+        </w:rPr>
+        <w:t xml:space="preserve"> good</w:t>
+      </w:r>
+    </w:p>
+    <w:p>
+      <w:pPr>
+        <w:rPr>
+          <w:lang w:eastAsia="ko-KR"/>
+        </w:rPr>
+      </w:pPr>
+    </w:p>
+    <w:p>
+      <w:pPr>
+        <w:rPr>
+          <w:lang w:eastAsia="ko-KR"/>
+        </w:rPr>
+      </w:pPr>
+      <w:r>
+        <w:rPr>
+          <w:rFonts w:hint="eastAsia"/>
+          <w:lang w:eastAsia="ko-KR"/>
+        </w:rPr>
+        <w:t>A</w:t>
+      </w:r>
+      <w:r>
+        <w:rPr>
+          <w:lang w:eastAsia="ko-KR"/>
+        </w:rPr>
+        <w:t>void Disinformation</w:t>
+      </w:r>
+      <w:r>
+        <w:rPr>
+          <w:lang w:eastAsia="ko-KR"/>
+        </w:rPr>
+        <w:t>.</w:t>
+      </w:r>
+    </w:p>
+    <w:p>
+      <w:pPr>
+        <w:rPr>
+          <w:lang w:eastAsia="ko-KR"/>
+        </w:rPr>
+      </w:pPr>
+    </w:p>
+    <w:p>
+      <w:pPr>
+        <w:rPr>
+          <w:lang w:eastAsia="ko-KR"/>
+        </w:rPr>
+      </w:pPr>
+      <w:r>
+        <w:rPr>
+          <w:rFonts w:hint="eastAsia"/>
+          <w:lang w:eastAsia="ko-KR"/>
+        </w:rPr>
+        <w:t>D</w:t>
+      </w:r>
+      <w:r>
+        <w:rPr>
+          <w:lang w:eastAsia="ko-KR"/>
+        </w:rPr>
+        <w:t>o not use name “</w:t>
+      </w:r>
+      <w:proofErr w:type="spellStart"/>
+      <w:r>
+        <w:rPr>
+          <w:lang w:eastAsia="ko-KR"/>
+        </w:rPr>
+        <w:t>accountList</w:t>
+      </w:r>
+      <w:proofErr w:type="spellEnd"/>
+      <w:r>
+        <w:rPr>
+          <w:lang w:eastAsia="ko-KR"/>
+        </w:rPr>
+        <w:t>” if it is not List, but use “</w:t>
+      </w:r>
+      <w:proofErr w:type="spellStart"/>
+      <w:r>
+        <w:rPr>
+          <w:lang w:eastAsia="ko-KR"/>
+        </w:rPr>
+        <w:t>accountGroup</w:t>
+      </w:r>
+      <w:proofErr w:type="spellEnd"/>
+      <w:r>
+        <w:rPr>
+          <w:lang w:eastAsia="ko-KR"/>
+        </w:rPr>
+        <w:t>”.</w:t>
+      </w:r>
+    </w:p>
+    <w:p>
+      <w:pPr>
+        <w:rPr>
+          <w:lang w:eastAsia="ko-KR"/>
+        </w:rPr>
+      </w:pPr>
+      <w:r>
+        <w:rPr>
+          <w:rFonts w:hint="eastAsia"/>
+          <w:lang w:eastAsia="ko-KR"/>
+        </w:rPr>
+        <w:t>S</w:t>
+      </w:r>
+      <w:r>
+        <w:rPr>
+          <w:lang w:eastAsia="ko-KR"/>
+        </w:rPr>
+        <w:t>pelling similar is also information. Using inconsistent spelling is disinformation.</w:t>
+      </w:r>
+    </w:p>
+    <w:p>
+      <w:pPr>
+        <w:rPr>
+          <w:lang w:eastAsia="ko-KR"/>
+        </w:rPr>
+      </w:pPr>
+    </w:p>
+    <w:p>
+      <w:pPr>
+        <w:rPr>
+          <w:lang w:eastAsia="ko-KR"/>
+        </w:rPr>
+      </w:pPr>
+      <w:r>
+        <w:rPr>
+          <w:rFonts w:hint="eastAsia"/>
+          <w:lang w:eastAsia="ko-KR"/>
+        </w:rPr>
+        <w:t>M</w:t>
+      </w:r>
+      <w:r>
+        <w:rPr>
+          <w:lang w:eastAsia="ko-KR"/>
+        </w:rPr>
+        <w:t>ake meaningful distinctions, use pronounceable names. Don’t have to abbreviate. Use searchable names.</w:t>
+      </w:r>
+      <w:r>
+        <w:rPr>
+          <w:lang w:eastAsia="ko-KR"/>
+        </w:rPr>
+        <w:t xml:space="preserve"> Avoid encodings. Use Hungarian Notation. Class name should not be a verb. Methods should have verb name. Say what you mean exactly. Pick one word per concept. Avoid using the same word for two purposes. Use problem domain names. </w:t>
+      </w:r>
+    </w:p>
+    <w:p>
+      <w:pPr>
+        <w:rPr>
+          <w:rFonts w:hint="eastAsia"/>
+          <w:lang w:eastAsia="ko-KR"/>
+        </w:rPr>
+      </w:pPr>
+      <w:r>
+        <w:rPr>
+          <w:lang w:eastAsia="ko-KR"/>
+        </w:rPr>
+        <w:t xml:space="preserve"> </w:t>
+      </w:r>
+    </w:p>
+    <w:p>
+      <w:pPr>
+        <w:rPr>
           <w:lang w:eastAsia="ko-KR"/>
         </w:rPr>
       </w:pPr>
@@ -96,6 +327,328 @@
         </w:rPr>
         <w:t>hap3.</w:t>
       </w:r>
+    </w:p>
+    <w:p>
+      <w:pPr>
+        <w:rPr>
+          <w:lang w:eastAsia="ko-KR"/>
+        </w:rPr>
+      </w:pPr>
+    </w:p>
+    <w:p>
+      <w:pPr>
+        <w:rPr>
+          <w:lang w:eastAsia="ko-KR"/>
+        </w:rPr>
+      </w:pPr>
+      <w:r>
+        <w:rPr>
+          <w:lang w:eastAsia="ko-KR"/>
+        </w:rPr>
+        <w:t>Functions should be small. (</w:t>
+      </w:r>
+      <w:proofErr w:type="gramStart"/>
+      <w:r>
+        <w:rPr>
+          <w:lang w:eastAsia="ko-KR"/>
+        </w:rPr>
+        <w:t>should</w:t>
+      </w:r>
+      <w:proofErr w:type="gramEnd"/>
+      <w:r>
+        <w:rPr>
+          <w:lang w:eastAsia="ko-KR"/>
+        </w:rPr>
+        <w:t xml:space="preserve"> be seen in one monitor)</w:t>
+      </w:r>
+    </w:p>
+    <w:p>
+      <w:pPr>
+        <w:rPr>
+          <w:lang w:eastAsia="ko-KR"/>
+        </w:rPr>
+      </w:pPr>
+      <w:r>
+        <w:rPr>
+          <w:rFonts w:hint="eastAsia"/>
+          <w:lang w:eastAsia="ko-KR"/>
+        </w:rPr>
+        <w:t>F</w:t>
+      </w:r>
+      <w:r>
+        <w:rPr>
+          <w:lang w:eastAsia="ko-KR"/>
+        </w:rPr>
+        <w:t>unctions should do ONLY ONE THING.</w:t>
+      </w:r>
+    </w:p>
+    <w:p>
+      <w:pPr>
+        <w:rPr>
+          <w:lang w:eastAsia="ko-KR"/>
+        </w:rPr>
+      </w:pPr>
+      <w:r>
+        <w:rPr>
+          <w:rFonts w:hint="eastAsia"/>
+          <w:lang w:eastAsia="ko-KR"/>
+        </w:rPr>
+        <w:t>O</w:t>
+      </w:r>
+      <w:r>
+        <w:rPr>
+          <w:lang w:eastAsia="ko-KR"/>
+        </w:rPr>
+        <w:t>ne level of Abstraction per function.</w:t>
+      </w:r>
+    </w:p>
+    <w:p>
+      <w:pPr>
+        <w:rPr>
+          <w:lang w:eastAsia="ko-KR"/>
+        </w:rPr>
+      </w:pPr>
+      <w:r>
+        <w:rPr>
+          <w:rFonts w:hint="eastAsia"/>
+          <w:lang w:eastAsia="ko-KR"/>
+        </w:rPr>
+        <w:t>T</w:t>
+      </w:r>
+      <w:r>
+        <w:rPr>
+          <w:lang w:eastAsia="ko-KR"/>
+        </w:rPr>
+        <w:t>op to Bottom: The Stepdown Rule.</w:t>
+      </w:r>
+    </w:p>
+    <w:p>
+      <w:pPr>
+        <w:rPr>
+          <w:lang w:eastAsia="ko-KR"/>
+        </w:rPr>
+      </w:pPr>
+      <w:r>
+        <w:rPr>
+          <w:rFonts w:hint="eastAsia"/>
+          <w:lang w:eastAsia="ko-KR"/>
+        </w:rPr>
+        <w:t>L</w:t>
+      </w:r>
+      <w:r>
+        <w:rPr>
+          <w:lang w:eastAsia="ko-KR"/>
+        </w:rPr>
+        <w:t>ong-descriptive name is okay to use.</w:t>
+      </w:r>
+    </w:p>
+    <w:p>
+      <w:pPr>
+        <w:rPr>
+          <w:lang w:eastAsia="ko-KR"/>
+        </w:rPr>
+      </w:pPr>
+      <w:r>
+        <w:rPr>
+          <w:lang w:eastAsia="ko-KR"/>
+        </w:rPr>
+        <w:t>The ideal number of arguments is zero, and less is better.</w:t>
+      </w:r>
+      <w:r>
+        <w:rPr>
+          <w:rFonts w:hint="eastAsia"/>
+          <w:lang w:eastAsia="ko-KR"/>
+        </w:rPr>
+        <w:t xml:space="preserve"> </w:t>
+      </w:r>
+      <w:r>
+        <w:rPr>
+          <w:lang w:eastAsia="ko-KR"/>
+        </w:rPr>
+        <w:sym w:font="Wingdings" w:char="F0E0"/>
+      </w:r>
+      <w:r>
+        <w:rPr>
+          <w:rFonts w:hint="eastAsia"/>
+          <w:lang w:eastAsia="ko-KR"/>
+        </w:rPr>
+        <w:t xml:space="preserve"> </w:t>
+      </w:r>
+      <w:r>
+        <w:rPr>
+          <w:lang w:eastAsia="ko-KR"/>
+        </w:rPr>
+        <w:t>need to know how to reduce arguments if needed.</w:t>
+      </w:r>
+    </w:p>
+    <w:p>
+      <w:pPr>
+        <w:rPr>
+          <w:lang w:eastAsia="ko-KR"/>
+        </w:rPr>
+      </w:pPr>
+      <w:r>
+        <w:rPr>
+          <w:rFonts w:hint="eastAsia"/>
+          <w:lang w:eastAsia="ko-KR"/>
+        </w:rPr>
+        <w:t>F</w:t>
+      </w:r>
+      <w:r>
+        <w:rPr>
+          <w:lang w:eastAsia="ko-KR"/>
+        </w:rPr>
+        <w:t>lag arguments are ugly. Instead, divide the function into two functions.</w:t>
+      </w:r>
+    </w:p>
+    <w:p>
+      <w:pPr>
+        <w:rPr>
+          <w:rFonts w:hint="eastAsia"/>
+          <w:lang w:eastAsia="ko-KR"/>
+        </w:rPr>
+      </w:pPr>
+      <w:r>
+        <w:rPr>
+          <w:lang w:eastAsia="ko-KR"/>
+        </w:rPr>
+        <w:t>Functions should have no side effects, which means there are no hidden things to do.</w:t>
+      </w:r>
+    </w:p>
+    <w:p>
+      <w:pPr>
+        <w:rPr>
+          <w:lang w:eastAsia="ko-KR"/>
+        </w:rPr>
+      </w:pPr>
+      <w:r>
+        <w:rPr>
+          <w:rFonts w:hint="eastAsia"/>
+          <w:lang w:eastAsia="ko-KR"/>
+        </w:rPr>
+        <w:t>E</w:t>
+      </w:r>
+      <w:r>
+        <w:rPr>
+          <w:lang w:eastAsia="ko-KR"/>
+        </w:rPr>
+        <w:t xml:space="preserve">rror handling is important </w:t>
+      </w:r>
+      <w:r>
+        <w:rPr>
+          <w:lang w:eastAsia="ko-KR"/>
+        </w:rPr>
+        <w:sym w:font="Wingdings" w:char="F0E0"/>
+      </w:r>
+      <w:r>
+        <w:rPr>
+          <w:lang w:eastAsia="ko-KR"/>
+        </w:rPr>
+        <w:t xml:space="preserve"> prefer exception, </w:t>
+      </w:r>
+      <w:proofErr w:type="spellStart"/>
+      <w:r>
+        <w:rPr>
+          <w:lang w:eastAsia="ko-KR"/>
+        </w:rPr>
+        <w:t>try&amp;catch</w:t>
+      </w:r>
+      <w:proofErr w:type="spellEnd"/>
+      <w:r>
+        <w:rPr>
+          <w:lang w:eastAsia="ko-KR"/>
+        </w:rPr>
+        <w:t>.</w:t>
+      </w:r>
+    </w:p>
+    <w:p>
+      <w:pPr>
+        <w:rPr>
+          <w:lang w:eastAsia="ko-KR"/>
+        </w:rPr>
+      </w:pPr>
+      <w:r>
+        <w:rPr>
+          <w:rFonts w:hint="eastAsia"/>
+          <w:lang w:eastAsia="ko-KR"/>
+        </w:rPr>
+        <w:t>F</w:t>
+      </w:r>
+      <w:r>
+        <w:rPr>
+          <w:lang w:eastAsia="ko-KR"/>
+        </w:rPr>
+        <w:t>unctions should do one thing, and error handling is one thing.</w:t>
+      </w:r>
+    </w:p>
+    <w:p>
+      <w:pPr>
+        <w:rPr>
+          <w:b/>
+          <w:bCs/>
+          <w:lang w:eastAsia="ko-KR"/>
+        </w:rPr>
+      </w:pPr>
+      <w:r>
+        <w:rPr>
+          <w:rFonts w:hint="eastAsia"/>
+          <w:b/>
+          <w:bCs/>
+          <w:lang w:eastAsia="ko-KR"/>
+        </w:rPr>
+        <w:t>D</w:t>
+      </w:r>
+      <w:r>
+        <w:rPr>
+          <w:b/>
+          <w:bCs/>
+          <w:lang w:eastAsia="ko-KR"/>
+        </w:rPr>
+        <w:t>uplication is evil.</w:t>
+      </w:r>
+    </w:p>
+    <w:p>
+      <w:pPr>
+        <w:rPr>
+          <w:lang w:eastAsia="ko-KR"/>
+        </w:rPr>
+      </w:pPr>
+      <w:r>
+        <w:rPr>
+          <w:lang w:eastAsia="ko-KR"/>
+        </w:rPr>
+        <w:t>Make one output. (Avoid multiple return, break or continue statement)</w:t>
+      </w:r>
+    </w:p>
+    <w:p>
+      <w:pPr>
+        <w:rPr>
+          <w:rFonts w:hint="eastAsia"/>
+          <w:lang w:eastAsia="ko-KR"/>
+        </w:rPr>
+      </w:pPr>
+    </w:p>
+    <w:p>
+      <w:pPr>
+        <w:rPr>
+          <w:lang w:eastAsia="ko-KR"/>
+        </w:rPr>
+      </w:pPr>
+    </w:p>
+    <w:p>
+      <w:pPr>
+        <w:rPr>
+          <w:lang w:eastAsia="ko-KR"/>
+        </w:rPr>
+      </w:pPr>
+    </w:p>
+    <w:p>
+      <w:pPr>
+        <w:rPr>
+          <w:rFonts w:hint="eastAsia"/>
+          <w:lang w:eastAsia="ko-KR"/>
+        </w:rPr>
+      </w:pPr>
     </w:p>
     <w:sectPr>
       <w:pgSz w:w="11906" w:h="16838"/>

</xml_diff>